<commit_message>
moving large executable Jul_Aug to external website; updating refs
</commit_message>
<xml_diff>
--- a/code/5_2_HONVis/ReadMe_honvis-tutorial-guide.docx
+++ b/code/5_2_HONVis/ReadMe_honvis-tutorial-guide.docx
@@ -57,6 +57,113 @@
         </w:rPr>
         <w:t xml:space="preserve">Mac and Linux: </w:t>
       </w:r>
+    </w:p>
+    <w:p>
+      <w:pPr>
+        <w:pStyle w:val="ListParagraph"/>
+        <w:numPr>
+          <w:ilvl w:val="1"/>
+          <w:numId w:val="1"/>
+        </w:numPr>
+        <w:rPr>
+          <w:lang w:eastAsia="zh-CN"/>
+        </w:rPr>
+      </w:pPr>
+      <w:r>
+        <w:rPr>
+          <w:lang w:eastAsia="zh-CN"/>
+        </w:rPr>
+        <w:t xml:space="preserve">download the binary executable here </w:t>
+      </w:r>
+      <w:r>
+        <w:rPr>
+          <w:lang w:eastAsia="zh-CN"/>
+        </w:rPr>
+        <w:t>(</w:t>
+      </w:r>
+      <w:hyperlink r:id="rId5" w:history="1">
+        <w:r>
+          <w:rPr>
+            <w:rStyle w:val="Hyperlink"/>
+            <w:lang w:eastAsia="zh-CN"/>
+          </w:rPr>
+          <w:t>http://jianxu.net/en/files/Jul_Aug</w:t>
+        </w:r>
+      </w:hyperlink>
+      <w:r>
+        <w:rPr>
+          <w:lang w:eastAsia="zh-CN"/>
+        </w:rPr>
+        <w:t xml:space="preserve"> </w:t>
+      </w:r>
+      <w:bookmarkStart w:id="0" w:name="_GoBack"/>
+      <w:bookmarkEnd w:id="0"/>
+      <w:r>
+        <w:rPr>
+          <w:lang w:eastAsia="zh-CN"/>
+        </w:rPr>
+        <w:t>) (</w:t>
+      </w:r>
+      <w:r>
+        <w:rPr>
+          <w:lang w:eastAsia="zh-CN"/>
+        </w:rPr>
+        <w:t>in the browser</w:t>
+      </w:r>
+      <w:r>
+        <w:rPr>
+          <w:lang w:eastAsia="zh-CN"/>
+        </w:rPr>
+        <w:t xml:space="preserve"> save target as file). </w:t>
+      </w:r>
+    </w:p>
+    <w:p>
+      <w:pPr>
+        <w:pStyle w:val="ListParagraph"/>
+        <w:numPr>
+          <w:ilvl w:val="1"/>
+          <w:numId w:val="1"/>
+        </w:numPr>
+        <w:rPr>
+          <w:lang w:eastAsia="zh-CN"/>
+        </w:rPr>
+      </w:pPr>
+      <w:r>
+        <w:rPr>
+          <w:lang w:eastAsia="zh-CN"/>
+        </w:rPr>
+        <w:t xml:space="preserve">Then put the binary under code/5_2_HONVis </w:t>
+      </w:r>
+    </w:p>
+    <w:p>
+      <w:pPr>
+        <w:pStyle w:val="ListParagraph"/>
+        <w:numPr>
+          <w:ilvl w:val="1"/>
+          <w:numId w:val="1"/>
+        </w:numPr>
+        <w:rPr>
+          <w:lang w:eastAsia="zh-CN"/>
+        </w:rPr>
+      </w:pPr>
+      <w:r>
+        <w:rPr>
+          <w:lang w:eastAsia="zh-CN"/>
+        </w:rPr>
+        <w:t>Lastly, navigate to code/5_2_HONVis in Terminal (or your favorite shell)</w:t>
+      </w:r>
+    </w:p>
+    <w:p>
+      <w:pPr>
+        <w:pStyle w:val="ListParagraph"/>
+        <w:numPr>
+          <w:ilvl w:val="1"/>
+          <w:numId w:val="1"/>
+        </w:numPr>
+        <w:rPr>
+          <w:lang w:eastAsia="zh-CN"/>
+        </w:rPr>
+      </w:pPr>
       <w:proofErr w:type="gramStart"/>
       <w:r>
         <w:rPr>
@@ -157,7 +264,7 @@
         </w:rPr>
         <w:t xml:space="preserve">at </w:t>
       </w:r>
-      <w:hyperlink r:id="rId5" w:history="1">
+      <w:hyperlink r:id="rId6" w:history="1">
         <w:r>
           <w:rPr>
             <w:rStyle w:val="Hyperlink"/>
@@ -186,8 +293,6 @@
           <w:bottom w:val="single" w:sz="6" w:space="1" w:color="auto"/>
         </w:pBdr>
       </w:pPr>
-      <w:bookmarkStart w:id="0" w:name="_GoBack"/>
-      <w:bookmarkEnd w:id="0"/>
     </w:p>
     <w:p/>
     <w:p/>
@@ -383,7 +488,11 @@
       </w:r>
       <w:proofErr w:type="spellEnd"/>
       <w:r>
-        <w:t xml:space="preserve"> to their respective number of HO-nodes; if "Number of Trips" is used, the width will be determined based on the corresponding taxi trips.</w:t>
+        <w:t xml:space="preserve"> to their respective </w:t>
+      </w:r>
+      <w:r>
+        <w:lastRenderedPageBreak/>
+        <w:t>number of HO-nodes; if "Number of Trips" is used, the width will be determined based on the corresponding taxi trips.</w:t>
       </w:r>
     </w:p>
     <w:p/>
@@ -556,52 +665,12 @@
           <w:noProof/>
           <w:lang w:eastAsia="zh-CN"/>
         </w:rPr>
+        <w:lastRenderedPageBreak/>
         <w:drawing>
           <wp:inline distT="0" distB="0" distL="0" distR="0" wp14:anchorId="605041BB" wp14:editId="01F68851">
             <wp:extent cx="2690949" cy="3139440"/>
             <wp:effectExtent l="0" t="0" r="1905" b="10160"/>
             <wp:docPr id="2" name="Picture 2"/>
-            <wp:cNvGraphicFramePr>
-              <a:graphicFrameLocks xmlns:a="http://schemas.openxmlformats.org/drawingml/2006/main" noChangeAspect="1"/>
-            </wp:cNvGraphicFramePr>
-            <a:graphic xmlns:a="http://schemas.openxmlformats.org/drawingml/2006/main">
-              <a:graphicData uri="http://schemas.openxmlformats.org/drawingml/2006/picture">
-                <pic:pic xmlns:pic="http://schemas.openxmlformats.org/drawingml/2006/picture">
-                  <pic:nvPicPr>
-                    <pic:cNvPr id="1" name=""/>
-                    <pic:cNvPicPr/>
-                  </pic:nvPicPr>
-                  <pic:blipFill>
-                    <a:blip r:embed="rId6"/>
-                    <a:stretch>
-                      <a:fillRect/>
-                    </a:stretch>
-                  </pic:blipFill>
-                  <pic:spPr>
-                    <a:xfrm>
-                      <a:off x="0" y="0"/>
-                      <a:ext cx="2693129" cy="3141984"/>
-                    </a:xfrm>
-                    <a:prstGeom prst="rect">
-                      <a:avLst/>
-                    </a:prstGeom>
-                  </pic:spPr>
-                </pic:pic>
-              </a:graphicData>
-            </a:graphic>
-          </wp:inline>
-        </w:drawing>
-      </w:r>
-      <w:r>
-        <w:rPr>
-          <w:noProof/>
-          <w:lang w:eastAsia="zh-CN"/>
-        </w:rPr>
-        <w:drawing>
-          <wp:inline distT="0" distB="0" distL="0" distR="0" wp14:anchorId="69D835AF" wp14:editId="26906580">
-            <wp:extent cx="2959735" cy="2926603"/>
-            <wp:effectExtent l="0" t="0" r="12065" b="0"/>
-            <wp:docPr id="3" name="Picture 3"/>
             <wp:cNvGraphicFramePr>
               <a:graphicFrameLocks xmlns:a="http://schemas.openxmlformats.org/drawingml/2006/main" noChangeAspect="1"/>
             </wp:cNvGraphicFramePr>
@@ -621,7 +690,7 @@
                   <pic:spPr>
                     <a:xfrm>
                       <a:off x="0" y="0"/>
-                      <a:ext cx="2986725" cy="2953291"/>
+                      <a:ext cx="2693129" cy="3141984"/>
                     </a:xfrm>
                     <a:prstGeom prst="rect">
                       <a:avLst/>
@@ -633,54 +702,16 @@
           </wp:inline>
         </w:drawing>
       </w:r>
-    </w:p>
-    <w:p/>
-    <w:p>
-      <w:pPr>
-        <w:rPr>
-          <w:lang w:eastAsia="zh-CN"/>
-        </w:rPr>
-      </w:pPr>
-      <w:r>
-        <w:t xml:space="preserve">Clicking on </w:t>
-      </w:r>
-      <w:r>
-        <w:rPr>
-          <w:lang w:eastAsia="zh-CN"/>
-        </w:rPr>
-        <w:t xml:space="preserve">the </w:t>
-      </w:r>
-      <w:r>
-        <w:t>third-order aggregated node</w:t>
-      </w:r>
-      <w:r>
-        <w:rPr>
-          <w:lang w:eastAsia="zh-CN"/>
-        </w:rPr>
-        <w:t xml:space="preserve"> in the above images</w:t>
-      </w:r>
-      <w:r>
-        <w:t>, we can see corresponding nodes in the dependency view.</w:t>
-      </w:r>
-    </w:p>
-    <w:p>
-      <w:pPr>
-        <w:rPr>
-          <w:lang w:eastAsia="zh-CN"/>
-        </w:rPr>
-      </w:pPr>
-    </w:p>
-    <w:p>
       <w:r>
         <w:rPr>
           <w:noProof/>
-        </w:rPr>
-        <w:lastRenderedPageBreak/>
+          <w:lang w:eastAsia="zh-CN"/>
+        </w:rPr>
         <w:drawing>
-          <wp:inline distT="0" distB="0" distL="0" distR="0" wp14:anchorId="0C92B1B3" wp14:editId="72B7DD77">
-            <wp:extent cx="1880235" cy="2506980"/>
-            <wp:effectExtent l="0" t="0" r="0" b="7620"/>
-            <wp:docPr id="1" name="Picture 1"/>
+          <wp:inline distT="0" distB="0" distL="0" distR="0" wp14:anchorId="69D835AF" wp14:editId="26906580">
+            <wp:extent cx="2959735" cy="2926603"/>
+            <wp:effectExtent l="0" t="0" r="12065" b="0"/>
+            <wp:docPr id="3" name="Picture 3"/>
             <wp:cNvGraphicFramePr>
               <a:graphicFrameLocks xmlns:a="http://schemas.openxmlformats.org/drawingml/2006/main" noChangeAspect="1"/>
             </wp:cNvGraphicFramePr>
@@ -700,7 +731,7 @@
                   <pic:spPr>
                     <a:xfrm>
                       <a:off x="0" y="0"/>
-                      <a:ext cx="1880235" cy="2506980"/>
+                      <a:ext cx="2986725" cy="2953291"/>
                     </a:xfrm>
                     <a:prstGeom prst="rect">
                       <a:avLst/>
@@ -713,136 +744,52 @@
         </w:drawing>
       </w:r>
     </w:p>
-    <w:p>
-      <w:pPr>
-        <w:rPr>
-          <w:lang w:eastAsia="zh-CN"/>
-        </w:rPr>
-      </w:pPr>
-    </w:p>
-    <w:p>
-      <w:pPr>
-        <w:rPr>
-          <w:lang w:eastAsia="zh-CN"/>
-        </w:rPr>
-      </w:pPr>
-      <w:r>
-        <w:t xml:space="preserve">We find that several third-order nodes correspond to the same location (as highlighted in the red circle above). We can click that </w:t>
-      </w:r>
-      <w:r>
-        <w:rPr>
-          <w:lang w:eastAsia="zh-CN"/>
-        </w:rPr>
-        <w:t>location</w:t>
-      </w:r>
-      <w:r>
-        <w:t xml:space="preserve"> to select the corresponding </w:t>
-      </w:r>
-      <w:r>
-        <w:rPr>
-          <w:lang w:eastAsia="zh-CN"/>
-        </w:rPr>
-        <w:t>HO-</w:t>
-      </w:r>
-      <w:r>
-        <w:t>nodes.</w:t>
-      </w:r>
-    </w:p>
-    <w:p>
-      <w:pPr>
-        <w:rPr>
-          <w:lang w:eastAsia="zh-CN"/>
-        </w:rPr>
-      </w:pPr>
-    </w:p>
-    <w:p>
-      <w:pPr>
-        <w:rPr>
-          <w:lang w:eastAsia="zh-CN"/>
-        </w:rPr>
-      </w:pPr>
-      <w:r>
-        <w:rPr>
-          <w:rFonts w:hint="eastAsia"/>
-          <w:lang w:eastAsia="zh-CN"/>
-        </w:rPr>
-        <w:t>Click</w:t>
-      </w:r>
-      <w:r>
-        <w:rPr>
-          <w:lang w:eastAsia="zh-CN"/>
-        </w:rPr>
-        <w:t>ing on the</w:t>
-      </w:r>
-      <w:r>
-        <w:rPr>
-          <w:rFonts w:hint="eastAsia"/>
-          <w:lang w:eastAsia="zh-CN"/>
-        </w:rPr>
-        <w:t xml:space="preserve"> </w:t>
-      </w:r>
-      <w:r>
-        <w:rPr>
-          <w:lang w:eastAsia="zh-CN"/>
-        </w:rPr>
-        <w:t>“</w:t>
-      </w:r>
-      <w:r>
-        <w:rPr>
-          <w:rFonts w:hint="eastAsia"/>
-          <w:lang w:eastAsia="zh-CN"/>
-        </w:rPr>
-        <w:t>Trace</w:t>
-      </w:r>
-      <w:r>
-        <w:rPr>
-          <w:lang w:eastAsia="zh-CN"/>
-        </w:rPr>
-        <w:t>”</w:t>
-      </w:r>
-      <w:r>
-        <w:rPr>
-          <w:rFonts w:hint="eastAsia"/>
-          <w:lang w:eastAsia="zh-CN"/>
-        </w:rPr>
-        <w:t xml:space="preserve"> </w:t>
-      </w:r>
-      <w:r>
-        <w:rPr>
-          <w:lang w:eastAsia="zh-CN"/>
-        </w:rPr>
-        <w:t xml:space="preserve">button </w:t>
-      </w:r>
-      <w:r>
-        <w:rPr>
-          <w:rFonts w:hint="eastAsia"/>
-          <w:lang w:eastAsia="zh-CN"/>
-        </w:rPr>
-        <w:t>three times</w:t>
-      </w:r>
-      <w:r>
-        <w:rPr>
-          <w:lang w:eastAsia="zh-CN"/>
-        </w:rPr>
-        <w:t>, we find that it covers most all the locations, and the left part of the HON.</w:t>
-      </w:r>
-    </w:p>
-    <w:p>
-      <w:pPr>
-        <w:rPr>
-          <w:lang w:eastAsia="zh-CN"/>
-        </w:rPr>
-      </w:pPr>
+    <w:p/>
+    <w:p>
+      <w:pPr>
+        <w:rPr>
+          <w:lang w:eastAsia="zh-CN"/>
+        </w:rPr>
+      </w:pPr>
+      <w:r>
+        <w:t xml:space="preserve">Clicking on </w:t>
+      </w:r>
+      <w:r>
+        <w:rPr>
+          <w:lang w:eastAsia="zh-CN"/>
+        </w:rPr>
+        <w:t xml:space="preserve">the </w:t>
+      </w:r>
+      <w:r>
+        <w:t>third-order aggregated node</w:t>
+      </w:r>
+      <w:r>
+        <w:rPr>
+          <w:lang w:eastAsia="zh-CN"/>
+        </w:rPr>
+        <w:t xml:space="preserve"> in the above images</w:t>
+      </w:r>
+      <w:r>
+        <w:t>, we can see corresponding nodes in the dependency view.</w:t>
+      </w:r>
+    </w:p>
+    <w:p>
+      <w:pPr>
+        <w:rPr>
+          <w:lang w:eastAsia="zh-CN"/>
+        </w:rPr>
+      </w:pPr>
+    </w:p>
+    <w:p>
       <w:r>
         <w:rPr>
           <w:noProof/>
-          <w:lang w:eastAsia="zh-CN"/>
         </w:rPr>
         <w:drawing>
-          <wp:inline distT="0" distB="0" distL="0" distR="0" wp14:anchorId="12B81C56" wp14:editId="3C23DDB1">
-            <wp:extent cx="2184811" cy="1269805"/>
-            <wp:effectExtent l="0" t="0" r="0" b="635"/>
-            <wp:docPr id="5" name="Picture 5"/>
+          <wp:inline distT="0" distB="0" distL="0" distR="0" wp14:anchorId="0C92B1B3" wp14:editId="72B7DD77">
+            <wp:extent cx="1880235" cy="2506980"/>
+            <wp:effectExtent l="0" t="0" r="0" b="7620"/>
+            <wp:docPr id="1" name="Picture 1"/>
             <wp:cNvGraphicFramePr>
               <a:graphicFrameLocks xmlns:a="http://schemas.openxmlformats.org/drawingml/2006/main" noChangeAspect="1"/>
             </wp:cNvGraphicFramePr>
@@ -862,6 +809,169 @@
                   <pic:spPr>
                     <a:xfrm>
                       <a:off x="0" y="0"/>
+                      <a:ext cx="1880235" cy="2506980"/>
+                    </a:xfrm>
+                    <a:prstGeom prst="rect">
+                      <a:avLst/>
+                    </a:prstGeom>
+                  </pic:spPr>
+                </pic:pic>
+              </a:graphicData>
+            </a:graphic>
+          </wp:inline>
+        </w:drawing>
+      </w:r>
+    </w:p>
+    <w:p>
+      <w:pPr>
+        <w:rPr>
+          <w:lang w:eastAsia="zh-CN"/>
+        </w:rPr>
+      </w:pPr>
+    </w:p>
+    <w:p>
+      <w:pPr>
+        <w:rPr>
+          <w:lang w:eastAsia="zh-CN"/>
+        </w:rPr>
+      </w:pPr>
+      <w:r>
+        <w:t xml:space="preserve">We find that several third-order nodes correspond to the same location (as highlighted in the red circle above). We can click that </w:t>
+      </w:r>
+      <w:r>
+        <w:rPr>
+          <w:lang w:eastAsia="zh-CN"/>
+        </w:rPr>
+        <w:t>location</w:t>
+      </w:r>
+      <w:r>
+        <w:t xml:space="preserve"> to select the corresponding </w:t>
+      </w:r>
+      <w:r>
+        <w:rPr>
+          <w:lang w:eastAsia="zh-CN"/>
+        </w:rPr>
+        <w:t>HO-</w:t>
+      </w:r>
+      <w:r>
+        <w:t>nodes.</w:t>
+      </w:r>
+    </w:p>
+    <w:p>
+      <w:pPr>
+        <w:rPr>
+          <w:lang w:eastAsia="zh-CN"/>
+        </w:rPr>
+      </w:pPr>
+    </w:p>
+    <w:p>
+      <w:pPr>
+        <w:rPr>
+          <w:lang w:eastAsia="zh-CN"/>
+        </w:rPr>
+      </w:pPr>
+      <w:r>
+        <w:rPr>
+          <w:rFonts w:hint="eastAsia"/>
+          <w:lang w:eastAsia="zh-CN"/>
+        </w:rPr>
+        <w:t>Click</w:t>
+      </w:r>
+      <w:r>
+        <w:rPr>
+          <w:lang w:eastAsia="zh-CN"/>
+        </w:rPr>
+        <w:t>ing on the</w:t>
+      </w:r>
+      <w:r>
+        <w:rPr>
+          <w:rFonts w:hint="eastAsia"/>
+          <w:lang w:eastAsia="zh-CN"/>
+        </w:rPr>
+        <w:t xml:space="preserve"> </w:t>
+      </w:r>
+      <w:r>
+        <w:rPr>
+          <w:lang w:eastAsia="zh-CN"/>
+        </w:rPr>
+        <w:t>“</w:t>
+      </w:r>
+      <w:r>
+        <w:rPr>
+          <w:rFonts w:hint="eastAsia"/>
+          <w:lang w:eastAsia="zh-CN"/>
+        </w:rPr>
+        <w:t>Trace</w:t>
+      </w:r>
+      <w:r>
+        <w:rPr>
+          <w:lang w:eastAsia="zh-CN"/>
+        </w:rPr>
+        <w:t>”</w:t>
+      </w:r>
+      <w:r>
+        <w:rPr>
+          <w:rFonts w:hint="eastAsia"/>
+          <w:lang w:eastAsia="zh-CN"/>
+        </w:rPr>
+        <w:t xml:space="preserve"> </w:t>
+      </w:r>
+      <w:r>
+        <w:rPr>
+          <w:lang w:eastAsia="zh-CN"/>
+        </w:rPr>
+        <w:t xml:space="preserve">button </w:t>
+      </w:r>
+      <w:r>
+        <w:rPr>
+          <w:rFonts w:hint="eastAsia"/>
+          <w:lang w:eastAsia="zh-CN"/>
+        </w:rPr>
+        <w:t>three times</w:t>
+      </w:r>
+      <w:r>
+        <w:rPr>
+          <w:lang w:eastAsia="zh-CN"/>
+        </w:rPr>
+        <w:t>, we find that it covers most all the locations, and the left part of the HON.</w:t>
+      </w:r>
+    </w:p>
+    <w:p>
+      <w:pPr>
+        <w:rPr>
+          <w:lang w:eastAsia="zh-CN"/>
+        </w:rPr>
+      </w:pPr>
+      <w:r>
+        <w:rPr>
+          <w:noProof/>
+          <w:lang w:eastAsia="zh-CN"/>
+        </w:rPr>
+        <w:lastRenderedPageBreak/>
+        <w:drawing>
+          <wp:inline distT="0" distB="0" distL="0" distR="0" wp14:anchorId="12B81C56" wp14:editId="3C23DDB1">
+            <wp:extent cx="2184811" cy="1269805"/>
+            <wp:effectExtent l="0" t="0" r="0" b="635"/>
+            <wp:docPr id="5" name="Picture 5"/>
+            <wp:cNvGraphicFramePr>
+              <a:graphicFrameLocks xmlns:a="http://schemas.openxmlformats.org/drawingml/2006/main" noChangeAspect="1"/>
+            </wp:cNvGraphicFramePr>
+            <a:graphic xmlns:a="http://schemas.openxmlformats.org/drawingml/2006/main">
+              <a:graphicData uri="http://schemas.openxmlformats.org/drawingml/2006/picture">
+                <pic:pic xmlns:pic="http://schemas.openxmlformats.org/drawingml/2006/picture">
+                  <pic:nvPicPr>
+                    <pic:cNvPr id="1" name=""/>
+                    <pic:cNvPicPr/>
+                  </pic:nvPicPr>
+                  <pic:blipFill>
+                    <a:blip r:embed="rId10"/>
+                    <a:stretch>
+                      <a:fillRect/>
+                    </a:stretch>
+                  </pic:blipFill>
+                  <pic:spPr>
+                    <a:xfrm>
+                      <a:off x="0" y="0"/>
                       <a:ext cx="2236023" cy="1299569"/>
                     </a:xfrm>
                     <a:prstGeom prst="rect">
@@ -896,7 +1006,7 @@
                     <pic:cNvPicPr/>
                   </pic:nvPicPr>
                   <pic:blipFill>
-                    <a:blip r:embed="rId10"/>
+                    <a:blip r:embed="rId11"/>
                     <a:stretch>
                       <a:fillRect/>
                     </a:stretch>
@@ -998,7 +1108,7 @@
         <w:rFonts w:ascii="Symbol" w:eastAsia="SimSun" w:hAnsi="Symbol" w:cstheme="minorBidi" w:hint="default"/>
       </w:rPr>
     </w:lvl>
-    <w:lvl w:ilvl="1" w:tplc="04090003" w:tentative="1">
+    <w:lvl w:ilvl="1" w:tplc="04090003">
       <w:start w:val="1"/>
       <w:numFmt w:val="bullet"/>
       <w:lvlText w:val="o"/>

</xml_diff>